<commit_message>
MAs cambios en la forma de obtencion de datos, correciones en las acciones
</commit_message>
<xml_diff>
--- a/Docs/CBR/Pr05. Documento de diseño.docx
+++ b/Docs/CBR/Pr05. Documento de diseño.docx
@@ -6,11 +6,19 @@
       <w:pPr>
         <w:jc w:val="center"/>
         <w:rPr>
-          <w:lang w:val="es-ES"/>
-        </w:rPr>
-      </w:pPr>
-      <w:r>
-        <w:rPr>
+          <w:b/>
+          <w:bCs/>
+          <w:sz w:val="36"/>
+          <w:szCs w:val="36"/>
+          <w:lang w:val="es-ES"/>
+        </w:rPr>
+      </w:pPr>
+      <w:r>
+        <w:rPr>
+          <w:b/>
+          <w:bCs/>
+          <w:sz w:val="36"/>
+          <w:szCs w:val="36"/>
           <w:lang w:val="es-ES"/>
         </w:rPr>
         <w:t>INGENIERÍA DE COMPORTAMIENTOS INTELIGENTES</w:t>
@@ -20,47 +28,83 @@
       <w:pPr>
         <w:jc w:val="center"/>
         <w:rPr>
-          <w:lang w:val="es-ES"/>
-        </w:rPr>
-      </w:pPr>
-      <w:r>
-        <w:rPr>
+          <w:b/>
+          <w:bCs/>
+          <w:sz w:val="36"/>
+          <w:szCs w:val="36"/>
+          <w:lang w:val="es-ES"/>
+        </w:rPr>
+      </w:pPr>
+      <w:r>
+        <w:rPr>
+          <w:b/>
+          <w:bCs/>
+          <w:sz w:val="36"/>
+          <w:szCs w:val="36"/>
+          <w:lang w:val="es-ES"/>
+        </w:rPr>
+        <w:t xml:space="preserve">CURSO </w:t>
+      </w:r>
+      <w:r>
+        <w:rPr>
+          <w:b/>
+          <w:bCs/>
+          <w:sz w:val="36"/>
+          <w:szCs w:val="36"/>
           <w:lang w:val="es-ES"/>
         </w:rPr>
         <w:t>20</w:t>
       </w:r>
       <w:r>
         <w:rPr>
+          <w:b/>
+          <w:bCs/>
+          <w:sz w:val="36"/>
+          <w:szCs w:val="36"/>
           <w:lang w:val="es-ES"/>
         </w:rPr>
         <w:t>2</w:t>
       </w:r>
       <w:r>
         <w:rPr>
+          <w:b/>
+          <w:bCs/>
+          <w:sz w:val="36"/>
+          <w:szCs w:val="36"/>
           <w:lang w:val="es-ES"/>
         </w:rPr>
         <w:t>1</w:t>
       </w:r>
-    </w:p>
-    <w:p>
-      <w:pPr>
-        <w:rPr>
-          <w:lang w:val="es-ES"/>
-        </w:rPr>
-      </w:pPr>
-    </w:p>
-    <w:p>
-      <w:pPr>
+      <w:r>
         <w:rPr>
           <w:b/>
-          <w:lang w:val="es-ES"/>
-        </w:rPr>
-      </w:pPr>
-      <w:r>
+          <w:bCs/>
+          <w:sz w:val="36"/>
+          <w:szCs w:val="36"/>
+          <w:lang w:val="es-ES"/>
+        </w:rPr>
+        <w:t>/2022</w:t>
+      </w:r>
+    </w:p>
+    <w:p>
+      <w:pPr>
+        <w:rPr>
+          <w:lang w:val="es-ES"/>
+        </w:rPr>
+      </w:pPr>
+    </w:p>
+    <w:p>
+      <w:pPr>
         <w:rPr>
           <w:b/>
           <w:lang w:val="es-ES"/>
         </w:rPr>
+      </w:pPr>
+      <w:r>
+        <w:rPr>
+          <w:b/>
+          <w:lang w:val="es-ES"/>
+        </w:rPr>
         <w:t xml:space="preserve">Práctica </w:t>
       </w:r>
       <w:r>
@@ -108,19 +152,25 @@
         <w:rPr>
           <w:lang w:val="es-ES"/>
         </w:rPr>
-        <w:t>GRUPO: ___</w:t>
-      </w:r>
-    </w:p>
-    <w:p>
-      <w:pPr>
-        <w:rPr>
-          <w:lang w:val="es-ES"/>
-        </w:rPr>
-      </w:pPr>
-    </w:p>
-    <w:p>
-      <w:pPr>
-        <w:pStyle w:val="Ttulo2"/>
+        <w:t xml:space="preserve">GRUPO: </w:t>
+      </w:r>
+      <w:r>
+        <w:rPr>
+          <w:lang w:val="es-ES"/>
+        </w:rPr>
+        <w:t>Grupo 02</w:t>
+      </w:r>
+    </w:p>
+    <w:p>
+      <w:pPr>
+        <w:rPr>
+          <w:lang w:val="es-ES"/>
+        </w:rPr>
+      </w:pPr>
+    </w:p>
+    <w:p>
+      <w:pPr>
+        <w:pStyle w:val="Heading2"/>
         <w:rPr>
           <w:lang w:val="es-ES"/>
         </w:rPr>
@@ -216,7 +266,7 @@
     </w:p>
     <w:p>
       <w:pPr>
-        <w:pStyle w:val="Ttulo2"/>
+        <w:pStyle w:val="Heading2"/>
         <w:rPr>
           <w:lang w:val="es-ES"/>
         </w:rPr>
@@ -328,7 +378,7 @@
     </w:p>
     <w:p>
       <w:pPr>
-        <w:pStyle w:val="Ttulo2"/>
+        <w:pStyle w:val="Heading2"/>
         <w:rPr>
           <w:lang w:val="es-ES"/>
         </w:rPr>
@@ -399,7 +449,7 @@
     </w:p>
     <w:p>
       <w:pPr>
-        <w:pStyle w:val="Ttulo2"/>
+        <w:pStyle w:val="Heading2"/>
         <w:rPr>
           <w:lang w:val="es-ES"/>
         </w:rPr>
@@ -569,7 +619,7 @@
     </w:p>
     <w:p>
       <w:pPr>
-        <w:pStyle w:val="Ttulo2"/>
+        <w:pStyle w:val="Heading2"/>
         <w:rPr>
           <w:lang w:val="es-ES"/>
         </w:rPr>
@@ -613,7 +663,7 @@
     </w:p>
     <w:p>
       <w:pPr>
-        <w:pStyle w:val="Ttulo2"/>
+        <w:pStyle w:val="Heading2"/>
         <w:rPr>
           <w:lang w:val="es-ES"/>
         </w:rPr>
@@ -637,21 +687,7 @@
           <w:i/>
           <w:lang w:val="es-ES"/>
         </w:rPr>
-        <w:t xml:space="preserve">Indicar </w:t>
-      </w:r>
-      <w:r>
-        <w:rPr>
-          <w:i/>
-          <w:lang w:val="es-ES"/>
-        </w:rPr>
-        <w:t xml:space="preserve">la función de cálculo </w:t>
-      </w:r>
-      <w:r>
-        <w:rPr>
-          <w:i/>
-          <w:lang w:val="es-ES"/>
-        </w:rPr>
-        <w:t>del resultado del caso y cuando se calcularí</w:t>
+        <w:t>Indicar la función de cálculo del resultado del caso y cuando se calcularí</w:t>
       </w:r>
       <w:r>
         <w:rPr>
@@ -681,43 +717,28 @@
           <w:i/>
           <w:lang w:val="es-ES"/>
         </w:rPr>
-        <w:t>. tras 5 intersecciones</w:t>
-      </w:r>
-      <w:r>
-        <w:rPr>
-          <w:i/>
-          <w:lang w:val="es-ES"/>
-        </w:rPr>
-        <w:t xml:space="preserve"> se calcula el</w:t>
-      </w:r>
-      <w:r>
-        <w:rPr>
-          <w:i/>
-          <w:lang w:val="es-ES"/>
-        </w:rPr>
-        <w:t xml:space="preserve"> cambio en el score).</w:t>
-      </w:r>
-    </w:p>
-    <w:p>
-      <w:pPr>
-        <w:rPr>
-          <w:i/>
-          <w:lang w:val="es-ES"/>
-        </w:rPr>
-      </w:pPr>
-    </w:p>
-    <w:p>
-      <w:pPr>
-        <w:pStyle w:val="Ttulo2"/>
-        <w:rPr>
-          <w:lang w:val="es-ES"/>
-        </w:rPr>
-      </w:pPr>
-      <w:r>
-        <w:rPr>
-          <w:lang w:val="es-ES"/>
-        </w:rPr>
-        <w:lastRenderedPageBreak/>
+        <w:t>. tras 5 intersecciones se calcula el cambio en el score).</w:t>
+      </w:r>
+    </w:p>
+    <w:p>
+      <w:pPr>
+        <w:rPr>
+          <w:i/>
+          <w:lang w:val="es-ES"/>
+        </w:rPr>
+      </w:pPr>
+    </w:p>
+    <w:p>
+      <w:pPr>
+        <w:pStyle w:val="Heading2"/>
+        <w:rPr>
+          <w:lang w:val="es-ES"/>
+        </w:rPr>
+      </w:pPr>
+      <w:r>
+        <w:rPr>
+          <w:lang w:val="es-ES"/>
+        </w:rPr>
         <w:t>RECUERDO</w:t>
       </w:r>
     </w:p>
@@ -775,14 +796,7 @@
           <w:i/>
           <w:lang w:val="es-ES"/>
         </w:rPr>
-        <w:t xml:space="preserve"> pero penaliza el tiempo de ciclo</w:t>
-      </w:r>
-      <w:r>
-        <w:rPr>
-          <w:i/>
-          <w:lang w:val="es-ES"/>
-        </w:rPr>
-        <w:t>).</w:t>
+        <w:t xml:space="preserve"> pero penaliza el tiempo de ciclo).</w:t>
       </w:r>
     </w:p>
     <w:p>
@@ -1199,11 +1213,11 @@
       <w:jc w:val="both"/>
     </w:pPr>
   </w:style>
-  <w:style w:type="paragraph" w:styleId="Ttulo1">
+  <w:style w:type="paragraph" w:styleId="Heading1">
     <w:name w:val="heading 1"/>
     <w:basedOn w:val="Normal"/>
     <w:next w:val="Normal"/>
-    <w:link w:val="Ttulo1Car"/>
+    <w:link w:val="Heading1Char"/>
     <w:uiPriority w:val="9"/>
     <w:qFormat/>
     <w:rsid w:val="00EE7290"/>
@@ -1220,11 +1234,11 @@
       <w:szCs w:val="32"/>
     </w:rPr>
   </w:style>
-  <w:style w:type="paragraph" w:styleId="Ttulo2">
+  <w:style w:type="paragraph" w:styleId="Heading2">
     <w:name w:val="heading 2"/>
     <w:basedOn w:val="Normal"/>
     <w:next w:val="Normal"/>
-    <w:link w:val="Ttulo2Car"/>
+    <w:link w:val="Heading2Char"/>
     <w:uiPriority w:val="9"/>
     <w:unhideWhenUsed/>
     <w:qFormat/>
@@ -1243,13 +1257,13 @@
       <w:szCs w:val="26"/>
     </w:rPr>
   </w:style>
-  <w:style w:type="character" w:default="1" w:styleId="Fuentedeprrafopredeter">
+  <w:style w:type="character" w:default="1" w:styleId="DefaultParagraphFont">
     <w:name w:val="Default Paragraph Font"/>
     <w:uiPriority w:val="1"/>
     <w:semiHidden/>
     <w:unhideWhenUsed/>
   </w:style>
-  <w:style w:type="table" w:default="1" w:styleId="Tablanormal">
+  <w:style w:type="table" w:default="1" w:styleId="TableNormal">
     <w:name w:val="Normal Table"/>
     <w:uiPriority w:val="99"/>
     <w:semiHidden/>
@@ -1264,16 +1278,16 @@
       </w:tblCellMar>
     </w:tblPr>
   </w:style>
-  <w:style w:type="numbering" w:default="1" w:styleId="Sinlista">
+  <w:style w:type="numbering" w:default="1" w:styleId="NoList">
     <w:name w:val="No List"/>
     <w:uiPriority w:val="99"/>
     <w:semiHidden/>
     <w:unhideWhenUsed/>
   </w:style>
-  <w:style w:type="character" w:customStyle="1" w:styleId="Ttulo2Car">
-    <w:name w:val="Título 2 Car"/>
-    <w:basedOn w:val="Fuentedeprrafopredeter"/>
-    <w:link w:val="Ttulo2"/>
+  <w:style w:type="character" w:customStyle="1" w:styleId="Heading2Char">
+    <w:name w:val="Heading 2 Char"/>
+    <w:basedOn w:val="DefaultParagraphFont"/>
+    <w:link w:val="Heading2"/>
     <w:uiPriority w:val="9"/>
     <w:rsid w:val="00041007"/>
     <w:rPr>
@@ -1284,10 +1298,10 @@
       <w:szCs w:val="26"/>
     </w:rPr>
   </w:style>
-  <w:style w:type="character" w:customStyle="1" w:styleId="Ttulo1Car">
-    <w:name w:val="Título 1 Car"/>
-    <w:basedOn w:val="Fuentedeprrafopredeter"/>
-    <w:link w:val="Ttulo1"/>
+  <w:style w:type="character" w:customStyle="1" w:styleId="Heading1Char">
+    <w:name w:val="Heading 1 Char"/>
+    <w:basedOn w:val="DefaultParagraphFont"/>
+    <w:link w:val="Heading1"/>
     <w:uiPriority w:val="9"/>
     <w:rsid w:val="00EE7290"/>
     <w:rPr>

</xml_diff>